<commit_message>
update a bit more
</commit_message>
<xml_diff>
--- a/docs/tms_notes.docx
+++ b/docs/tms_notes.docx
@@ -23,7 +23,7 @@
         <w:pStyle w:val="Date"/>
       </w:pPr>
       <w:r>
-        <w:t xml:space="preserve">2024-10-17</w:t>
+        <w:t xml:space="preserve">2024-10-31</w:t>
       </w:r>
     </w:p>
     <w:p>
@@ -379,7 +379,7 @@
       </w:r>
     </w:p>
     <w:bookmarkEnd w:id="30"/>
-    <w:bookmarkStart w:id="40" w:name="Xf6144bed0f4fc86a9d846d10e0af5890e004e57"/>
+    <w:bookmarkStart w:id="34" w:name="Xf6144bed0f4fc86a9d846d10e0af5890e004e57"/>
     <w:p>
       <w:pPr>
         <w:pStyle w:val="Heading2"/>
@@ -489,11 +489,144 @@
         <w:t xml:space="preserve">Marjieh et al. (2024)</w:t>
       </w:r>
     </w:p>
+    <w:bookmarkEnd w:id="34"/>
+    <w:bookmarkStart w:id="38" w:name="Xc22e1615607c003f40b8004c46565cf38b83235"/>
+    <w:p>
+      <w:pPr>
+        <w:pStyle w:val="Heading2"/>
+      </w:pPr>
+      <w:r>
+        <w:t xml:space="preserve">Bridging the Gulf of Envisioning: Cognitive Design Challenges in LLM Interfaces</w:t>
+      </w:r>
+    </w:p>
+    <w:p>
+      <w:pPr>
+        <w:pStyle w:val="FirstParagraph"/>
+      </w:pPr>
+      <w:r>
+        <w:t xml:space="preserve">Subramonyam, H., Pea, R., Pondoc, C. L., Agrawala, M., &amp; Seifert, C. (2024).</w:t>
+      </w:r>
+      <w:r>
+        <w:t xml:space="preserve"> </w:t>
+      </w:r>
+      <w:r>
+        <w:rPr>
+          <w:b/>
+          <w:bCs/>
+        </w:rPr>
+        <w:t xml:space="preserve">Bridging the Gulf of Envisioning: Cognitive Design Challenges in LLM Interfaces</w:t>
+      </w:r>
+      <w:r>
+        <w:t xml:space="preserve"> </w:t>
+      </w:r>
+      <w:r>
+        <w:t xml:space="preserve">(arXiv:2309.14459; Version 2). arXiv. http://arxiv.org/abs/2309.14459</w:t>
+      </w:r>
+    </w:p>
     <w:p>
       <w:pPr>
         <w:pStyle w:val="BodyText"/>
       </w:pPr>
       <w:r>
+        <w:t xml:space="preserve">Abstract</w:t>
+      </w:r>
+    </w:p>
+    <w:p>
+      <w:pPr>
+        <w:pStyle w:val="BodyText"/>
+      </w:pPr>
+      <w:r>
+        <w:t xml:space="preserve">Large language models (LLMs) exhibit dynamic capabilities and appear to comprehend complex and ambiguous natural language prompts. However, calibrating LLM interactions is challenging for interface designers and end-users alike. A central issue is our limited grasp of how human cognitive processes begin with a goal and form intentions for executing actions, a blindspot even in established interaction models such as Norman’s gulfs of execution and evaluation. To address this gap, we theorize how end-users</w:t>
+      </w:r>
+      <w:r>
+        <w:t xml:space="preserve"> </w:t>
+      </w:r>
+      <w:r>
+        <w:t xml:space="preserve">‘envision’</w:t>
+      </w:r>
+      <w:r>
+        <w:t xml:space="preserve"> </w:t>
+      </w:r>
+      <w:r>
+        <w:t xml:space="preserve">translating their goals into clear intentions and craft prompts to obtain the desired LLM response. We define a process of Envisioning by highlighting three misalignments: (1) knowing whether LLMs can accomplish the task, (2) how to instruct the LLM to do the task, and (3) how to evaluate the success of the LLM’s output in meeting the goal. Finally, we make recommendations to narrow the envisioning gulf in human-LLM interactions.</w:t>
+      </w:r>
+    </w:p>
+    <w:p>
+      <w:pPr>
+        <w:pStyle w:val="CaptionedFigure"/>
+      </w:pPr>
+      <w:r>
+        <w:drawing>
+          <wp:inline>
+            <wp:extent cx="5334000" cy="3483428"/>
+            <wp:effectExtent b="0" l="0" r="0" t="0"/>
+            <wp:docPr descr="Figure from Subramonyam et al. (2024)" title="" id="36" name="Picture"/>
+            <a:graphic>
+              <a:graphicData uri="http://schemas.openxmlformats.org/drawingml/2006/picture">
+                <pic:pic>
+                  <pic:nvPicPr>
+                    <pic:cNvPr descr="images/Subramonyam1.jpg" id="37" name="Picture"/>
+                    <pic:cNvPicPr>
+                      <a:picLocks noChangeArrowheads="1" noChangeAspect="1"/>
+                    </pic:cNvPicPr>
+                  </pic:nvPicPr>
+                  <pic:blipFill>
+                    <a:blip r:embed="rId35"/>
+                    <a:stretch>
+                      <a:fillRect/>
+                    </a:stretch>
+                  </pic:blipFill>
+                  <pic:spPr bwMode="auto">
+                    <a:xfrm>
+                      <a:off x="0" y="0"/>
+                      <a:ext cx="5334000" cy="3483428"/>
+                    </a:xfrm>
+                    <a:prstGeom prst="rect">
+                      <a:avLst/>
+                    </a:prstGeom>
+                    <a:noFill/>
+                    <a:ln w="9525">
+                      <a:noFill/>
+                      <a:headEnd/>
+                      <a:tailEnd/>
+                    </a:ln>
+                  </pic:spPr>
+                </pic:pic>
+              </a:graphicData>
+            </a:graphic>
+          </wp:inline>
+        </w:drawing>
+      </w:r>
+    </w:p>
+    <w:p>
+      <w:pPr>
+        <w:pStyle w:val="ImageCaption"/>
+      </w:pPr>
+      <w:r>
+        <w:t xml:space="preserve">Figure from</w:t>
+      </w:r>
+      <w:r>
+        <w:t xml:space="preserve"> </w:t>
+      </w:r>
+      <w:r>
+        <w:t xml:space="preserve">Subramonyam et al. (2024)</w:t>
+      </w:r>
+    </w:p>
+    <w:bookmarkEnd w:id="38"/>
+    <w:bookmarkStart w:id="47" w:name="misc-papers"/>
+    <w:p>
+      <w:pPr>
+        <w:pStyle w:val="Heading2"/>
+      </w:pPr>
+      <w:r>
+        <w:t xml:space="preserve">Misc Papers</w:t>
+      </w:r>
+    </w:p>
+    <w:p>
+      <w:pPr>
+        <w:pStyle w:val="FirstParagraph"/>
+      </w:pPr>
+      <w:r>
         <w:t xml:space="preserve">Argote, L., &amp; Ren, Y. (2012). Transactive Memory Systems: A Microfoundation of Dynamic Capabilities. Journal of Management Studies, 49(8), 1375–1382. https://doi.org/10.1111/j.1467-6486.2012.01077.x</w:t>
       </w:r>
     </w:p>
@@ -585,8 +718,8 @@
         <w:t xml:space="preserve">Yan, B., Hollingshead, A. B., Alexander, K. S., Cruz, I., &amp; Shaikh, S. J. (2021). Communication in Transactive Memory Systems: A Review and Multidimensional Network Perspective. Small Group Research, 52(1), 3–32. https://doi.org/10.1177/1046496420967764</w:t>
       </w:r>
     </w:p>
-    <w:bookmarkStart w:id="39" w:name="refs"/>
-    <w:bookmarkStart w:id="35" w:name="X14da0d222f63962d295ddf42a70e6bac6de083d"/>
+    <w:bookmarkStart w:id="46" w:name="refs"/>
+    <w:bookmarkStart w:id="40" w:name="X14da0d222f63962d295ddf42a70e6bac6de083d"/>
     <w:p>
       <w:pPr>
         <w:pStyle w:val="Bibliography"/>
@@ -632,7 +765,7 @@
       <w:r>
         <w:t xml:space="preserve"> </w:t>
       </w:r>
-      <w:hyperlink r:id="rId34">
+      <w:hyperlink r:id="rId39">
         <w:r>
           <w:rPr>
             <w:rStyle w:val="Hyperlink"/>
@@ -641,8 +774,8 @@
         </w:r>
       </w:hyperlink>
     </w:p>
-    <w:bookmarkEnd w:id="35"/>
-    <w:bookmarkStart w:id="37" w:name="ref-collinsBuildingMachinesThat2024"/>
+    <w:bookmarkEnd w:id="40"/>
+    <w:bookmarkStart w:id="42" w:name="ref-collinsBuildingMachinesThat2024"/>
     <w:p>
       <w:pPr>
         <w:pStyle w:val="Bibliography"/>
@@ -767,7 +900,7 @@
       <w:r>
         <w:t xml:space="preserve"> </w:t>
       </w:r>
-      <w:hyperlink r:id="rId36">
+      <w:hyperlink r:id="rId41">
         <w:r>
           <w:rPr>
             <w:rStyle w:val="Hyperlink"/>
@@ -776,8 +909,8 @@
         </w:r>
       </w:hyperlink>
     </w:p>
-    <w:bookmarkEnd w:id="37"/>
-    <w:bookmarkStart w:id="38" w:name="ref-marjiehTaskAllocationTeams2024"/>
+    <w:bookmarkEnd w:id="42"/>
+    <w:bookmarkStart w:id="43" w:name="ref-marjiehTaskAllocationTeams2024"/>
     <w:p>
       <w:pPr>
         <w:pStyle w:val="Bibliography"/>
@@ -869,9 +1002,137 @@
         <w:t xml:space="preserve">.</w:t>
       </w:r>
     </w:p>
-    <w:bookmarkEnd w:id="38"/>
-    <w:bookmarkEnd w:id="39"/>
-    <w:bookmarkEnd w:id="40"/>
+    <w:bookmarkEnd w:id="43"/>
+    <w:bookmarkStart w:id="45" w:name="X29835723da5df11af228a06c30a5a3797a2bc9b"/>
+    <w:p>
+      <w:pPr>
+        <w:pStyle w:val="Bibliography"/>
+      </w:pPr>
+      <w:r>
+        <w:t xml:space="preserve">Subramonyam, H., Pea, R., Pondoc, C. L., Agrawala, M., &amp; Seifert, C. (2024).</w:t>
+      </w:r>
+      <w:r>
+        <w:t xml:space="preserve"> </w:t>
+      </w:r>
+      <w:r>
+        <w:rPr>
+          <w:i/>
+          <w:iCs/>
+        </w:rPr>
+        <w:t xml:space="preserve">Bridging the</w:t>
+      </w:r>
+      <w:r>
+        <w:rPr>
+          <w:i/>
+          <w:iCs/>
+        </w:rPr>
+        <w:t xml:space="preserve"> </w:t>
+      </w:r>
+      <w:r>
+        <w:rPr>
+          <w:i/>
+          <w:iCs/>
+        </w:rPr>
+        <w:t xml:space="preserve">Gulf</w:t>
+      </w:r>
+      <w:r>
+        <w:rPr>
+          <w:i/>
+          <w:iCs/>
+        </w:rPr>
+        <w:t xml:space="preserve"> </w:t>
+      </w:r>
+      <w:r>
+        <w:rPr>
+          <w:i/>
+          <w:iCs/>
+        </w:rPr>
+        <w:t xml:space="preserve">of</w:t>
+      </w:r>
+      <w:r>
+        <w:rPr>
+          <w:i/>
+          <w:iCs/>
+        </w:rPr>
+        <w:t xml:space="preserve"> </w:t>
+      </w:r>
+      <w:r>
+        <w:rPr>
+          <w:i/>
+          <w:iCs/>
+        </w:rPr>
+        <w:t xml:space="preserve">Envisioning</w:t>
+      </w:r>
+      <w:r>
+        <w:rPr>
+          <w:i/>
+          <w:iCs/>
+        </w:rPr>
+        <w:t xml:space="preserve">:</w:t>
+      </w:r>
+      <w:r>
+        <w:rPr>
+          <w:i/>
+          <w:iCs/>
+        </w:rPr>
+        <w:t xml:space="preserve"> </w:t>
+      </w:r>
+      <w:r>
+        <w:rPr>
+          <w:i/>
+          <w:iCs/>
+        </w:rPr>
+        <w:t xml:space="preserve">Cognitive Design Challenges</w:t>
+      </w:r>
+      <w:r>
+        <w:rPr>
+          <w:i/>
+          <w:iCs/>
+        </w:rPr>
+        <w:t xml:space="preserve"> </w:t>
+      </w:r>
+      <w:r>
+        <w:rPr>
+          <w:i/>
+          <w:iCs/>
+        </w:rPr>
+        <w:t xml:space="preserve">in</w:t>
+      </w:r>
+      <w:r>
+        <w:rPr>
+          <w:i/>
+          <w:iCs/>
+        </w:rPr>
+        <w:t xml:space="preserve"> </w:t>
+      </w:r>
+      <w:r>
+        <w:rPr>
+          <w:i/>
+          <w:iCs/>
+        </w:rPr>
+        <w:t xml:space="preserve">LLM Interfaces</w:t>
+      </w:r>
+      <w:r>
+        <w:t xml:space="preserve"> </w:t>
+      </w:r>
+      <w:r>
+        <w:t xml:space="preserve">(arXiv:2309.14459). arXiv.</w:t>
+      </w:r>
+      <w:r>
+        <w:t xml:space="preserve"> </w:t>
+      </w:r>
+      <w:hyperlink r:id="rId44">
+        <w:r>
+          <w:rPr>
+            <w:rStyle w:val="Hyperlink"/>
+          </w:rPr>
+          <w:t xml:space="preserve">https://arxiv.org/abs/2309.14459</w:t>
+        </w:r>
+      </w:hyperlink>
+    </w:p>
+    <w:bookmarkEnd w:id="45"/>
+    <w:bookmarkEnd w:id="46"/>
+    <w:bookmarkEnd w:id="47"/>
     <w:sectPr/>
   </w:body>
 </w:document>

</xml_diff>

<commit_message>
add more papers - and add pdf options
</commit_message>
<xml_diff>
--- a/docs/tms_notes.docx
+++ b/docs/tms_notes.docx
@@ -8,22 +8,6 @@
       </w:pPr>
       <w:r>
         <w:t xml:space="preserve">Transactive Memory Systems</w:t>
-      </w:r>
-    </w:p>
-    <w:p>
-      <w:pPr>
-        <w:pStyle w:val="Author"/>
-      </w:pPr>
-      <w:r>
-        <w:t xml:space="preserve">Thomas E. Gorman</w:t>
-      </w:r>
-    </w:p>
-    <w:p>
-      <w:pPr>
-        <w:pStyle w:val="Date"/>
-      </w:pPr>
-      <w:r>
-        <w:t xml:space="preserve">2024-10-31</w:t>
       </w:r>
     </w:p>
     <w:p>
@@ -256,7 +240,7 @@
       </w:r>
     </w:p>
     <w:bookmarkEnd w:id="26"/>
-    <w:bookmarkStart w:id="30" w:name="X2888e479ee494104875f5ac6a9c56ac2e0b7d1c"/>
+    <w:bookmarkStart w:id="34" w:name="X2888e479ee494104875f5ac6a9c56ac2e0b7d1c"/>
     <w:p>
       <w:pPr>
         <w:pStyle w:val="Heading2"/>
@@ -280,13 +264,13 @@
           <w:b/>
           <w:bCs/>
         </w:rPr>
-        <w:t xml:space="preserve">Building Machines that Learn and Think with People</w:t>
-      </w:r>
-      <w:r>
-        <w:t xml:space="preserve"> </w:t>
-      </w:r>
-      <w:r>
-        <w:t xml:space="preserve">(arXiv:2408.03943). arXiv. http://arxiv.org/abs/2408.03943</w:t>
+        <w:t xml:space="preserve">Building machines that learn and think with people.</w:t>
+      </w:r>
+      <w:r>
+        <w:t xml:space="preserve"> </w:t>
+      </w:r>
+      <w:r>
+        <w:t xml:space="preserve">Nature Human Behaviour, 8(10), 1851–1863. https://doi.org/10.1038/s41562-024-01991-9</w:t>
       </w:r>
     </w:p>
     <w:p>
@@ -315,6 +299,207 @@
       </w:r>
       <w:r>
         <w:t xml:space="preserve">systems built to meet our expectations and complement our limitations. We lay out several modes of collaborative thought in which humans and AI thought partners can engage and propose desiderata for human-compatible thought partnerships. Drawing on motifs from computational cognitive science, we motivate an alternative scaling path for the design of thought partners and ecosystems around their use through a Bayesian lens, whereby the partners we construct actively build and reason over models of the human and world.</w:t>
+      </w:r>
+    </w:p>
+    <w:bookmarkStart w:id="33" w:name="fig-collins"/>
+    <w:tbl>
+      <w:tblPr>
+        <w:tblStyle w:val="Table"/>
+        <w:tblW w:type="pct" w:w="4900"/>
+        <w:tblLayout w:type="fixed"/>
+        <w:tblLook w:firstRow="0" w:lastRow="0" w:firstColumn="0" w:lastColumn="0" w:noHBand="0" w:noVBand="0" w:val="0000"/>
+      </w:tblPr>
+      <w:tblGrid>
+        <w:gridCol w:w="7761"/>
+      </w:tblGrid>
+      <w:tr>
+        <w:tc>
+          <w:tcPr/>
+          <w:p>
+            <w:pPr>
+              <w:jc w:val="center"/>
+            </w:pPr>
+            <w:r>
+              <w:drawing>
+                <wp:inline>
+                  <wp:extent cx="5334000" cy="1962399"/>
+                  <wp:effectExtent b="0" l="0" r="0" t="0"/>
+                  <wp:docPr descr="" title="" id="28" name="Picture"/>
+                  <a:graphic>
+                    <a:graphicData uri="http://schemas.openxmlformats.org/drawingml/2006/picture">
+                      <pic:pic>
+                        <pic:nvPicPr>
+                          <pic:cNvPr descr="images/Collins_24_img.png" id="29" name="Picture"/>
+                          <pic:cNvPicPr>
+                            <a:picLocks noChangeArrowheads="1" noChangeAspect="1"/>
+                          </pic:cNvPicPr>
+                        </pic:nvPicPr>
+                        <pic:blipFill>
+                          <a:blip r:embed="rId27"/>
+                          <a:stretch>
+                            <a:fillRect/>
+                          </a:stretch>
+                        </pic:blipFill>
+                        <pic:spPr bwMode="auto">
+                          <a:xfrm>
+                            <a:off x="0" y="0"/>
+                            <a:ext cx="5334000" cy="1962399"/>
+                          </a:xfrm>
+                          <a:prstGeom prst="rect">
+                            <a:avLst/>
+                          </a:prstGeom>
+                          <a:noFill/>
+                          <a:ln w="9525">
+                            <a:noFill/>
+                            <a:headEnd/>
+                            <a:tailEnd/>
+                          </a:ln>
+                        </pic:spPr>
+                      </pic:pic>
+                    </a:graphicData>
+                  </a:graphic>
+                </wp:inline>
+              </w:drawing>
+            </w:r>
+          </w:p>
+        </w:tc>
+      </w:tr>
+    </w:tbl>
+    <w:p>
+      <w:pPr>
+        <w:framePr w:w="0" w:h="0" w:vAnchor="margin" w:hAnchor="margin" w:xAlign="right" w:yAlign="top"/>
+      </w:pPr>
+    </w:p>
+    <w:tbl>
+      <w:tblPr>
+        <w:tblStyle w:val="Table"/>
+        <w:tblW w:type="pct" w:w="4900"/>
+        <w:tblLayout w:type="fixed"/>
+        <w:tblLook w:firstRow="0" w:lastRow="0" w:firstColumn="0" w:lastColumn="0" w:noHBand="0" w:noVBand="0" w:val="0000"/>
+      </w:tblPr>
+      <w:tblGrid>
+        <w:gridCol w:w="7761"/>
+      </w:tblGrid>
+      <w:tr>
+        <w:tc>
+          <w:tcPr/>
+          <w:p>
+            <w:pPr>
+              <w:jc w:val="center"/>
+            </w:pPr>
+            <w:r>
+              <w:drawing>
+                <wp:inline>
+                  <wp:extent cx="5334000" cy="3226448"/>
+                  <wp:effectExtent b="0" l="0" r="0" t="0"/>
+                  <wp:docPr descr="" title="" id="31" name="Picture"/>
+                  <a:graphic>
+                    <a:graphicData uri="http://schemas.openxmlformats.org/drawingml/2006/picture">
+                      <pic:pic>
+                        <pic:nvPicPr>
+                          <pic:cNvPr descr="images/Collins2.png" id="32" name="Picture"/>
+                          <pic:cNvPicPr>
+                            <a:picLocks noChangeArrowheads="1" noChangeAspect="1"/>
+                          </pic:cNvPicPr>
+                        </pic:nvPicPr>
+                        <pic:blipFill>
+                          <a:blip r:embed="rId30"/>
+                          <a:stretch>
+                            <a:fillRect/>
+                          </a:stretch>
+                        </pic:blipFill>
+                        <pic:spPr bwMode="auto">
+                          <a:xfrm>
+                            <a:off x="0" y="0"/>
+                            <a:ext cx="5334000" cy="3226448"/>
+                          </a:xfrm>
+                          <a:prstGeom prst="rect">
+                            <a:avLst/>
+                          </a:prstGeom>
+                          <a:noFill/>
+                          <a:ln w="9525">
+                            <a:noFill/>
+                            <a:headEnd/>
+                            <a:tailEnd/>
+                          </a:ln>
+                        </pic:spPr>
+                      </pic:pic>
+                    </a:graphicData>
+                  </a:graphic>
+                </wp:inline>
+              </w:drawing>
+            </w:r>
+          </w:p>
+        </w:tc>
+      </w:tr>
+    </w:tbl>
+    <w:p>
+      <w:pPr>
+        <w:pStyle w:val="BodyText"/>
+      </w:pPr>
+      <w:pPr>
+        <w:spacing w:before="200"/>
+        <w:pStyle w:val="ImageCaption"/>
+      </w:pPr>
+      <w:r>
+        <w:t xml:space="preserve">Figure 1: Figures from</w:t>
+      </w:r>
+      <w:r>
+        <w:t xml:space="preserve"> </w:t>
+      </w:r>
+      <w:r>
+        <w:t xml:space="preserve">Collins et al. (2024)</w:t>
+      </w:r>
+    </w:p>
+    <w:bookmarkEnd w:id="33"/>
+    <w:bookmarkEnd w:id="34"/>
+    <w:bookmarkStart w:id="38" w:name="Xf6144bed0f4fc86a9d846d10e0af5890e004e57"/>
+    <w:p>
+      <w:pPr>
+        <w:pStyle w:val="Heading2"/>
+      </w:pPr>
+      <w:r>
+        <w:t xml:space="preserve">Task Allocation in Teams as a Multi-Armed Bandit.</w:t>
+      </w:r>
+    </w:p>
+    <w:p>
+      <w:pPr>
+        <w:pStyle w:val="FirstParagraph"/>
+      </w:pPr>
+      <w:r>
+        <w:t xml:space="preserve">Marjieh, R., Gokhale, A., Bullo, F., &amp; Griffiths, T. L. (2024).</w:t>
+      </w:r>
+      <w:r>
+        <w:t xml:space="preserve"> </w:t>
+      </w:r>
+      <w:r>
+        <w:rPr>
+          <w:b/>
+          <w:bCs/>
+        </w:rPr>
+        <w:t xml:space="preserve">Task Allocation in Teams as a Multi-Armed Bandit.</w:t>
+      </w:r>
+      <w:r>
+        <w:t xml:space="preserve"> </w:t>
+      </w:r>
+      <w:r>
+        <w:t xml:space="preserve">https://cocosci.princeton.edu/papers/marjieh2024task.pdf</w:t>
+      </w:r>
+    </w:p>
+    <w:p>
+      <w:pPr>
+        <w:pStyle w:val="BodyText"/>
+      </w:pPr>
+      <w:r>
+        <w:t xml:space="preserve">Abstract</w:t>
+      </w:r>
+    </w:p>
+    <w:p>
+      <w:pPr>
+        <w:pStyle w:val="BodyText"/>
+      </w:pPr>
+      <w:r>
+        <w:t xml:space="preserve">Humans rely on efficient distribution of resources to transcend the abilities of individuals. Successful task allocation, whether in small teams or across large institutions, depends on individuals’ ability to discern their own and others’ strengths and weaknesses, and to optimally act on them. This dependence creates a tension between exploring the capabilities of others and exploiting the knowledge acquired so far, which can be challenging. How do people navigate this tension? To address this question, we propose a novel task allocation paradigm in which a human agent is asked to repeatedly allocate tasks in three distinct classes (categorizing a blurry image, detecting a noisy voice command, and solving an anagram) between themselves and two other (bot) team members to maximize team performance. We show that this problem can be recast as a combinatorial multi-armed bandit which allows us to compare people’s performance against two well-known strategies, Thompson Sampling and Upper Confidence Bound (UCB). We find that humans are able to successfully integrate information about the capabilities of different team members to infer optimal allocations, and in some cases perform on par with these optimal strategies. Our approach opens up new avenues for studying the mechanisms underlying collective cooperation in teams.</w:t>
       </w:r>
     </w:p>
     <w:p>
@@ -324,131 +509,20 @@
       <w:r>
         <w:drawing>
           <wp:inline>
-            <wp:extent cx="5334000" cy="1962399"/>
+            <wp:extent cx="5334000" cy="2254750"/>
             <wp:effectExtent b="0" l="0" r="0" t="0"/>
-            <wp:docPr descr="Figure from Collins et al. (2024)" title="" id="28" name="Picture"/>
+            <wp:docPr descr="Figure from Marjieh et al. (2024)" title="" id="36" name="Picture"/>
             <a:graphic>
               <a:graphicData uri="http://schemas.openxmlformats.org/drawingml/2006/picture">
                 <pic:pic>
                   <pic:nvPicPr>
-                    <pic:cNvPr descr="images/Collins_24_img.png" id="29" name="Picture"/>
+                    <pic:cNvPr descr="images/marjieh_24_img.png" id="37" name="Picture"/>
                     <pic:cNvPicPr>
                       <a:picLocks noChangeArrowheads="1" noChangeAspect="1"/>
                     </pic:cNvPicPr>
                   </pic:nvPicPr>
                   <pic:blipFill>
-                    <a:blip r:embed="rId27"/>
-                    <a:stretch>
-                      <a:fillRect/>
-                    </a:stretch>
-                  </pic:blipFill>
-                  <pic:spPr bwMode="auto">
-                    <a:xfrm>
-                      <a:off x="0" y="0"/>
-                      <a:ext cx="5334000" cy="1962399"/>
-                    </a:xfrm>
-                    <a:prstGeom prst="rect">
-                      <a:avLst/>
-                    </a:prstGeom>
-                    <a:noFill/>
-                    <a:ln w="9525">
-                      <a:noFill/>
-                      <a:headEnd/>
-                      <a:tailEnd/>
-                    </a:ln>
-                  </pic:spPr>
-                </pic:pic>
-              </a:graphicData>
-            </a:graphic>
-          </wp:inline>
-        </w:drawing>
-      </w:r>
-    </w:p>
-    <w:p>
-      <w:pPr>
-        <w:pStyle w:val="ImageCaption"/>
-      </w:pPr>
-      <w:r>
-        <w:t xml:space="preserve">Figure from</w:t>
-      </w:r>
-      <w:r>
-        <w:t xml:space="preserve"> </w:t>
-      </w:r>
-      <w:r>
-        <w:t xml:space="preserve">Collins et al. (2024)</w:t>
-      </w:r>
-    </w:p>
-    <w:bookmarkEnd w:id="30"/>
-    <w:bookmarkStart w:id="34" w:name="Xf6144bed0f4fc86a9d846d10e0af5890e004e57"/>
-    <w:p>
-      <w:pPr>
-        <w:pStyle w:val="Heading2"/>
-      </w:pPr>
-      <w:r>
-        <w:t xml:space="preserve">Task Allocation in Teams as a Multi-Armed Bandit.</w:t>
-      </w:r>
-    </w:p>
-    <w:p>
-      <w:pPr>
-        <w:pStyle w:val="FirstParagraph"/>
-      </w:pPr>
-      <w:r>
-        <w:t xml:space="preserve">Marjieh, R., Gokhale, A., Bullo, F., &amp; Griffiths, T. L. (2024).</w:t>
-      </w:r>
-      <w:r>
-        <w:t xml:space="preserve"> </w:t>
-      </w:r>
-      <w:r>
-        <w:rPr>
-          <w:b/>
-          <w:bCs/>
-        </w:rPr>
-        <w:t xml:space="preserve">Task Allocation in Teams as a Multi-Armed Bandit.</w:t>
-      </w:r>
-      <w:r>
-        <w:t xml:space="preserve"> </w:t>
-      </w:r>
-      <w:r>
-        <w:t xml:space="preserve">https://cocosci.princeton.edu/papers/marjieh2024task.pdf</w:t>
-      </w:r>
-    </w:p>
-    <w:p>
-      <w:pPr>
-        <w:pStyle w:val="BodyText"/>
-      </w:pPr>
-      <w:r>
-        <w:t xml:space="preserve">Abstract</w:t>
-      </w:r>
-    </w:p>
-    <w:p>
-      <w:pPr>
-        <w:pStyle w:val="BodyText"/>
-      </w:pPr>
-      <w:r>
-        <w:t xml:space="preserve">Humans rely on efficient distribution of resources to transcend the abilities of individuals. Successful task allocation, whether in small teams or across large institutions, depends on individuals’ ability to discern their own and others’ strengths and weaknesses, and to optimally act on them. This dependence creates a tension between exploring the capabilities of others and exploiting the knowledge acquired so far, which can be challenging. How do people navigate this tension? To address this question, we propose a novel task allocation paradigm in which a human agent is asked to repeatedly allocate tasks in three distinct classes (categorizing a blurry image, detecting a noisy voice command, and solving an anagram) between themselves and two other (bot) team members to maximize team performance. We show that this problem can be recast as a combinatorial multi-armed bandit which allows us to compare people’s performance against two well-known strategies, Thompson Sampling and Upper Confidence Bound (UCB). We find that humans are able to successfully integrate information about the capabilities of different team members to infer optimal allocations, and in some cases perform on par with these optimal strategies. Our approach opens up new avenues for studying the mechanisms underlying collective cooperation in teams.</w:t>
-      </w:r>
-    </w:p>
-    <w:p>
-      <w:pPr>
-        <w:pStyle w:val="CaptionedFigure"/>
-      </w:pPr>
-      <w:r>
-        <w:drawing>
-          <wp:inline>
-            <wp:extent cx="5334000" cy="2254750"/>
-            <wp:effectExtent b="0" l="0" r="0" t="0"/>
-            <wp:docPr descr="Figure from Marjieh et al. (2024)" title="" id="32" name="Picture"/>
-            <a:graphic>
-              <a:graphicData uri="http://schemas.openxmlformats.org/drawingml/2006/picture">
-                <pic:pic>
-                  <pic:nvPicPr>
-                    <pic:cNvPr descr="images/marjieh_24_img.png" id="33" name="Picture"/>
-                    <pic:cNvPicPr>
-                      <a:picLocks noChangeArrowheads="1" noChangeAspect="1"/>
-                    </pic:cNvPicPr>
-                  </pic:nvPicPr>
-                  <pic:blipFill>
-                    <a:blip r:embed="rId31"/>
+                    <a:blip r:embed="rId35"/>
                     <a:stretch>
                       <a:fillRect/>
                     </a:stretch>
@@ -489,8 +563,8 @@
         <w:t xml:space="preserve">Marjieh et al. (2024)</w:t>
       </w:r>
     </w:p>
-    <w:bookmarkEnd w:id="34"/>
-    <w:bookmarkStart w:id="38" w:name="Xc22e1615607c003f40b8004c46565cf38b83235"/>
+    <w:bookmarkEnd w:id="38"/>
+    <w:bookmarkStart w:id="42" w:name="Xc22e1615607c003f40b8004c46565cf38b83235"/>
     <w:p>
       <w:pPr>
         <w:pStyle w:val="Heading2"/>
@@ -560,18 +634,18 @@
           <wp:inline>
             <wp:extent cx="5334000" cy="3483428"/>
             <wp:effectExtent b="0" l="0" r="0" t="0"/>
-            <wp:docPr descr="Figure from Subramonyam et al. (2024)" title="" id="36" name="Picture"/>
+            <wp:docPr descr="Figure from Subramonyam et al. (2024)" title="" id="40" name="Picture"/>
             <a:graphic>
               <a:graphicData uri="http://schemas.openxmlformats.org/drawingml/2006/picture">
                 <pic:pic>
                   <pic:nvPicPr>
-                    <pic:cNvPr descr="images/Subramonyam1.jpg" id="37" name="Picture"/>
+                    <pic:cNvPr descr="images/Subramonyam1.jpg" id="41" name="Picture"/>
                     <pic:cNvPicPr>
                       <a:picLocks noChangeArrowheads="1" noChangeAspect="1"/>
                     </pic:cNvPicPr>
                   </pic:nvPicPr>
                   <pic:blipFill>
-                    <a:blip r:embed="rId35"/>
+                    <a:blip r:embed="rId39"/>
                     <a:stretch>
                       <a:fillRect/>
                     </a:stretch>
@@ -612,8 +686,8 @@
         <w:t xml:space="preserve">Subramonyam et al. (2024)</w:t>
       </w:r>
     </w:p>
-    <w:bookmarkEnd w:id="38"/>
-    <w:bookmarkStart w:id="47" w:name="misc-papers"/>
+    <w:bookmarkEnd w:id="42"/>
+    <w:bookmarkStart w:id="51" w:name="misc-papers"/>
     <w:p>
       <w:pPr>
         <w:pStyle w:val="Heading2"/>
@@ -718,8 +792,8 @@
         <w:t xml:space="preserve">Yan, B., Hollingshead, A. B., Alexander, K. S., Cruz, I., &amp; Shaikh, S. J. (2021). Communication in Transactive Memory Systems: A Review and Multidimensional Network Perspective. Small Group Research, 52(1), 3–32. https://doi.org/10.1177/1046496420967764</w:t>
       </w:r>
     </w:p>
-    <w:bookmarkStart w:id="46" w:name="refs"/>
-    <w:bookmarkStart w:id="40" w:name="X14da0d222f63962d295ddf42a70e6bac6de083d"/>
+    <w:bookmarkStart w:id="50" w:name="refs"/>
+    <w:bookmarkStart w:id="44" w:name="X14da0d222f63962d295ddf42a70e6bac6de083d"/>
     <w:p>
       <w:pPr>
         <w:pStyle w:val="Bibliography"/>
@@ -765,7 +839,7 @@
       <w:r>
         <w:t xml:space="preserve"> </w:t>
       </w:r>
-      <w:hyperlink r:id="rId39">
+      <w:hyperlink r:id="rId43">
         <w:r>
           <w:rPr>
             <w:rStyle w:val="Hyperlink"/>
@@ -774,143 +848,55 @@
         </w:r>
       </w:hyperlink>
     </w:p>
-    <w:bookmarkEnd w:id="40"/>
-    <w:bookmarkStart w:id="42" w:name="ref-collinsBuildingMachinesThat2024"/>
+    <w:bookmarkEnd w:id="44"/>
+    <w:bookmarkStart w:id="46" w:name="ref-collinsBuildingMachinesThat2024a"/>
     <w:p>
       <w:pPr>
         <w:pStyle w:val="Bibliography"/>
       </w:pPr>
       <w:r>
-        <w:t xml:space="preserve">Collins, K. M., Sucholutsky, I., Bhatt, U., Chandra, K., Wong, L., Lee, M., Zhang, C. E., Zhi-Xuan, T., Ho, M., Mansinghka, V., Weller, A., Tenenbaum, J. B., &amp; Griffiths, T. L. (2024).</w:t>
-      </w:r>
-      <w:r>
-        <w:t xml:space="preserve"> </w:t>
-      </w:r>
-      <w:r>
-        <w:rPr>
-          <w:i/>
-          <w:iCs/>
-        </w:rPr>
-        <w:t xml:space="preserve">Building</w:t>
-      </w:r>
-      <w:r>
-        <w:rPr>
-          <w:i/>
-          <w:iCs/>
-        </w:rPr>
-        <w:t xml:space="preserve"> </w:t>
-      </w:r>
-      <w:r>
-        <w:rPr>
-          <w:i/>
-          <w:iCs/>
-        </w:rPr>
-        <w:t xml:space="preserve">Machines</w:t>
-      </w:r>
-      <w:r>
-        <w:rPr>
-          <w:i/>
-          <w:iCs/>
-        </w:rPr>
-        <w:t xml:space="preserve"> </w:t>
-      </w:r>
-      <w:r>
-        <w:rPr>
-          <w:i/>
-          <w:iCs/>
-        </w:rPr>
-        <w:t xml:space="preserve">that</w:t>
-      </w:r>
-      <w:r>
-        <w:rPr>
-          <w:i/>
-          <w:iCs/>
-        </w:rPr>
-        <w:t xml:space="preserve"> </w:t>
-      </w:r>
-      <w:r>
-        <w:rPr>
-          <w:i/>
-          <w:iCs/>
-        </w:rPr>
-        <w:t xml:space="preserve">Learn</w:t>
-      </w:r>
-      <w:r>
-        <w:rPr>
-          <w:i/>
-          <w:iCs/>
-        </w:rPr>
-        <w:t xml:space="preserve"> </w:t>
-      </w:r>
-      <w:r>
-        <w:rPr>
-          <w:i/>
-          <w:iCs/>
-        </w:rPr>
-        <w:t xml:space="preserve">and</w:t>
-      </w:r>
-      <w:r>
-        <w:rPr>
-          <w:i/>
-          <w:iCs/>
-        </w:rPr>
-        <w:t xml:space="preserve"> </w:t>
-      </w:r>
-      <w:r>
-        <w:rPr>
-          <w:i/>
-          <w:iCs/>
-        </w:rPr>
-        <w:t xml:space="preserve">Think</w:t>
-      </w:r>
-      <w:r>
-        <w:rPr>
-          <w:i/>
-          <w:iCs/>
-        </w:rPr>
-        <w:t xml:space="preserve"> </w:t>
-      </w:r>
-      <w:r>
-        <w:rPr>
-          <w:i/>
-          <w:iCs/>
-        </w:rPr>
-        <w:t xml:space="preserve">with</w:t>
-      </w:r>
-      <w:r>
-        <w:rPr>
-          <w:i/>
-          <w:iCs/>
-        </w:rPr>
-        <w:t xml:space="preserve"> </w:t>
-      </w:r>
-      <w:r>
-        <w:rPr>
-          <w:i/>
-          <w:iCs/>
-        </w:rPr>
-        <w:t xml:space="preserve">People</w:t>
-      </w:r>
-      <w:r>
-        <w:t xml:space="preserve"> </w:t>
-      </w:r>
-      <w:r>
-        <w:t xml:space="preserve">(arXiv:2408.03943). arXiv.</w:t>
-      </w:r>
-      <w:r>
-        <w:t xml:space="preserve"> </w:t>
-      </w:r>
-      <w:hyperlink r:id="rId41">
+        <w:t xml:space="preserve">Collins, K. M., Sucholutsky, I., Bhatt, U., Chandra, K., Wong, L., Lee, M., Zhang, C. E., Zhi-Xuan, T., Ho, M., Mansinghka, V., Weller, A., Tenenbaum, J. B., &amp; Griffiths, T. L. (2024). Building machines that learn and think with people.</w:t>
+      </w:r>
+      <w:r>
+        <w:t xml:space="preserve"> </w:t>
+      </w:r>
+      <w:r>
+        <w:rPr>
+          <w:i/>
+          <w:iCs/>
+        </w:rPr>
+        <w:t xml:space="preserve">Nature Human Behaviour</w:t>
+      </w:r>
+      <w:r>
+        <w:t xml:space="preserve">,</w:t>
+      </w:r>
+      <w:r>
+        <w:t xml:space="preserve"> </w:t>
+      </w:r>
+      <w:r>
+        <w:rPr>
+          <w:i/>
+          <w:iCs/>
+        </w:rPr>
+        <w:t xml:space="preserve">8</w:t>
+      </w:r>
+      <w:r>
+        <w:t xml:space="preserve">(10), 1851–1863.</w:t>
+      </w:r>
+      <w:r>
+        <w:t xml:space="preserve"> </w:t>
+      </w:r>
+      <w:hyperlink r:id="rId45">
         <w:r>
           <w:rPr>
             <w:rStyle w:val="Hyperlink"/>
           </w:rPr>
-          <w:t xml:space="preserve">https://arxiv.org/abs/2408.03943</w:t>
+          <w:t xml:space="preserve">https://doi.org/10.1038/s41562-024-01991-9</w:t>
         </w:r>
       </w:hyperlink>
     </w:p>
-    <w:bookmarkEnd w:id="42"/>
-    <w:bookmarkStart w:id="43" w:name="ref-marjiehTaskAllocationTeams2024"/>
+    <w:bookmarkEnd w:id="46"/>
+    <w:bookmarkStart w:id="47" w:name="ref-marjiehTaskAllocationTeams2024"/>
     <w:p>
       <w:pPr>
         <w:pStyle w:val="Bibliography"/>
@@ -1002,8 +988,8 @@
         <w:t xml:space="preserve">.</w:t>
       </w:r>
     </w:p>
-    <w:bookmarkEnd w:id="43"/>
-    <w:bookmarkStart w:id="45" w:name="X29835723da5df11af228a06c30a5a3797a2bc9b"/>
+    <w:bookmarkEnd w:id="47"/>
+    <w:bookmarkStart w:id="49" w:name="X29835723da5df11af228a06c30a5a3797a2bc9b"/>
     <w:p>
       <w:pPr>
         <w:pStyle w:val="Bibliography"/>
@@ -1121,7 +1107,7 @@
       <w:r>
         <w:t xml:space="preserve"> </w:t>
       </w:r>
-      <w:hyperlink r:id="rId44">
+      <w:hyperlink r:id="rId48">
         <w:r>
           <w:rPr>
             <w:rStyle w:val="Hyperlink"/>
@@ -1130,9 +1116,9 @@
         </w:r>
       </w:hyperlink>
     </w:p>
-    <w:bookmarkEnd w:id="45"/>
-    <w:bookmarkEnd w:id="46"/>
-    <w:bookmarkEnd w:id="47"/>
+    <w:bookmarkEnd w:id="49"/>
+    <w:bookmarkEnd w:id="50"/>
+    <w:bookmarkEnd w:id="51"/>
     <w:sectPr/>
   </w:body>
 </w:document>

</xml_diff>

<commit_message>
update website links to new page (forced to re-render almost everything).
</commit_message>
<xml_diff>
--- a/docs/tms_notes.docx
+++ b/docs/tms_notes.docx
@@ -995,114 +995,132 @@
         <w:pStyle w:val="Bibliography"/>
       </w:pPr>
       <w:r>
-        <w:t xml:space="preserve">Subramonyam, H., Pea, R., Pondoc, C. L., Agrawala, M., &amp; Seifert, C. (2024).</w:t>
-      </w:r>
-      <w:r>
-        <w:t xml:space="preserve"> </w:t>
-      </w:r>
-      <w:r>
-        <w:rPr>
-          <w:i/>
-          <w:iCs/>
-        </w:rPr>
-        <w:t xml:space="preserve">Bridging the</w:t>
-      </w:r>
-      <w:r>
-        <w:rPr>
-          <w:i/>
-          <w:iCs/>
-        </w:rPr>
-        <w:t xml:space="preserve"> </w:t>
-      </w:r>
-      <w:r>
-        <w:rPr>
-          <w:i/>
-          <w:iCs/>
-        </w:rPr>
+        <w:t xml:space="preserve">Subramonyam, H., Pea, R., Pondoc, C. L., Agrawala, M., &amp; Seifert, C. (2024). Bridging the</w:t>
+      </w:r>
+      <w:r>
+        <w:t xml:space="preserve"> </w:t>
+      </w:r>
+      <w:r>
         <w:t xml:space="preserve">Gulf</w:t>
       </w:r>
       <w:r>
-        <w:rPr>
-          <w:i/>
-          <w:iCs/>
-        </w:rPr>
-        <w:t xml:space="preserve"> </w:t>
-      </w:r>
-      <w:r>
-        <w:rPr>
-          <w:i/>
-          <w:iCs/>
-        </w:rPr>
+        <w:t xml:space="preserve"> </w:t>
+      </w:r>
+      <w:r>
         <w:t xml:space="preserve">of</w:t>
       </w:r>
       <w:r>
-        <w:rPr>
-          <w:i/>
-          <w:iCs/>
-        </w:rPr>
-        <w:t xml:space="preserve"> </w:t>
-      </w:r>
-      <w:r>
-        <w:rPr>
-          <w:i/>
-          <w:iCs/>
-        </w:rPr>
+        <w:t xml:space="preserve"> </w:t>
+      </w:r>
+      <w:r>
         <w:t xml:space="preserve">Envisioning</w:t>
       </w:r>
       <w:r>
-        <w:rPr>
-          <w:i/>
-          <w:iCs/>
-        </w:rPr>
         <w:t xml:space="preserve">:</w:t>
       </w:r>
       <w:r>
-        <w:rPr>
-          <w:i/>
-          <w:iCs/>
-        </w:rPr>
-        <w:t xml:space="preserve"> </w:t>
-      </w:r>
-      <w:r>
-        <w:rPr>
-          <w:i/>
-          <w:iCs/>
-        </w:rPr>
+        <w:t xml:space="preserve"> </w:t>
+      </w:r>
+      <w:r>
         <w:t xml:space="preserve">Cognitive Design Challenges</w:t>
       </w:r>
       <w:r>
-        <w:rPr>
-          <w:i/>
-          <w:iCs/>
-        </w:rPr>
-        <w:t xml:space="preserve"> </w:t>
-      </w:r>
-      <w:r>
-        <w:rPr>
-          <w:i/>
-          <w:iCs/>
-        </w:rPr>
+        <w:t xml:space="preserve"> </w:t>
+      </w:r>
+      <w:r>
         <w:t xml:space="preserve">in</w:t>
       </w:r>
       <w:r>
-        <w:rPr>
-          <w:i/>
-          <w:iCs/>
-        </w:rPr>
-        <w:t xml:space="preserve"> </w:t>
-      </w:r>
-      <w:r>
-        <w:rPr>
-          <w:i/>
-          <w:iCs/>
-        </w:rPr>
+        <w:t xml:space="preserve"> </w:t>
+      </w:r>
+      <w:r>
         <w:t xml:space="preserve">LLM Interfaces</w:t>
       </w:r>
       <w:r>
-        <w:t xml:space="preserve"> </w:t>
-      </w:r>
-      <w:r>
-        <w:t xml:space="preserve">(arXiv:2309.14459). arXiv.</w:t>
+        <w:t xml:space="preserve">.</w:t>
+      </w:r>
+      <w:r>
+        <w:t xml:space="preserve"> </w:t>
+      </w:r>
+      <w:r>
+        <w:rPr>
+          <w:i/>
+          <w:iCs/>
+        </w:rPr>
+        <w:t xml:space="preserve">Proceedings of the</w:t>
+      </w:r>
+      <w:r>
+        <w:rPr>
+          <w:i/>
+          <w:iCs/>
+        </w:rPr>
+        <w:t xml:space="preserve"> </w:t>
+      </w:r>
+      <w:r>
+        <w:rPr>
+          <w:i/>
+          <w:iCs/>
+        </w:rPr>
+        <w:t xml:space="preserve">CHI Conference</w:t>
+      </w:r>
+      <w:r>
+        <w:rPr>
+          <w:i/>
+          <w:iCs/>
+        </w:rPr>
+        <w:t xml:space="preserve"> </w:t>
+      </w:r>
+      <w:r>
+        <w:rPr>
+          <w:i/>
+          <w:iCs/>
+        </w:rPr>
+        <w:t xml:space="preserve">on</w:t>
+      </w:r>
+      <w:r>
+        <w:rPr>
+          <w:i/>
+          <w:iCs/>
+        </w:rPr>
+        <w:t xml:space="preserve"> </w:t>
+      </w:r>
+      <w:r>
+        <w:rPr>
+          <w:i/>
+          <w:iCs/>
+        </w:rPr>
+        <w:t xml:space="preserve">Human Factors</w:t>
+      </w:r>
+      <w:r>
+        <w:rPr>
+          <w:i/>
+          <w:iCs/>
+        </w:rPr>
+        <w:t xml:space="preserve"> </w:t>
+      </w:r>
+      <w:r>
+        <w:rPr>
+          <w:i/>
+          <w:iCs/>
+        </w:rPr>
+        <w:t xml:space="preserve">in</w:t>
+      </w:r>
+      <w:r>
+        <w:rPr>
+          <w:i/>
+          <w:iCs/>
+        </w:rPr>
+        <w:t xml:space="preserve"> </w:t>
+      </w:r>
+      <w:r>
+        <w:rPr>
+          <w:i/>
+          <w:iCs/>
+        </w:rPr>
+        <w:t xml:space="preserve">Computing Systems</w:t>
+      </w:r>
+      <w:r>
+        <w:t xml:space="preserve">, 1–19.</w:t>
       </w:r>
       <w:r>
         <w:t xml:space="preserve"> </w:t>

</xml_diff>